<commit_message>
Update documentatie wegens dependency aanpassingen.
</commit_message>
<xml_diff>
--- a/documentatie/Software Design Document.docx
+++ b/documentatie/Software Design Document.docx
@@ -1652,11 +1652,11 @@
         </w:p>
       </w:sdtContent>
     </w:sdt>
-    <w:bookmarkStart w:id="2" w:name="_Toc453921976" w:displacedByCustomXml="prev"/>
-    <w:bookmarkStart w:id="3" w:name="_Toc453921523" w:displacedByCustomXml="prev"/>
+    <w:bookmarkStart w:id="2" w:name="_Toc453919959" w:displacedByCustomXml="prev"/>
+    <w:bookmarkStart w:id="3" w:name="_Toc453920324" w:displacedByCustomXml="prev"/>
     <w:bookmarkStart w:id="4" w:name="_Toc453921312" w:displacedByCustomXml="prev"/>
-    <w:bookmarkStart w:id="5" w:name="_Toc453920324" w:displacedByCustomXml="prev"/>
-    <w:bookmarkStart w:id="6" w:name="_Toc453919959" w:displacedByCustomXml="prev"/>
+    <w:bookmarkStart w:id="5" w:name="_Toc453921523" w:displacedByCustomXml="prev"/>
+    <w:bookmarkStart w:id="6" w:name="_Toc453921976" w:displacedByCustomXml="prev"/>
     <w:p>
       <w:r>
         <w:br w:type="page"/>
@@ -1687,18 +1687,19 @@
     <w:p/>
     <w:p>
       <w:r>
-        <w:t xml:space="preserve">Dit document beschrijft het ontwerp van de P1 Eindapplicatie, een interactieve </w:t>
-      </w:r>
-      <w:proofErr w:type="spellStart"/>
+        <w:t>Dit document beschrijft het ontwerp van de P1 Eindapplicatie</w:t>
+      </w:r>
+      <w:r>
+        <w:t>: Klaskompas. Dit is</w:t>
+      </w:r>
+      <w:r>
+        <w:t xml:space="preserve"> een interactieve </w:t>
+      </w:r>
       <w:r>
         <w:t>d</w:t>
       </w:r>
       <w:r>
-        <w:t>atabasebeheerapplicatie</w:t>
-      </w:r>
-      <w:proofErr w:type="spellEnd"/>
-      <w:r>
-        <w:t xml:space="preserve"> voor het beheren van persoonsgegevens en hobby's. De doelgroep bestaat uit ontwikkelaars, testers en docenten in de HBO-ICT propedeuse.</w:t>
+        <w:t>atabasebeheerapplicatie voor het beheren van persoonsgegevens en hobby's. De doelgroep bestaat uit ontwikkelaars, testers en docenten in de HBO-ICT propedeuse.</w:t>
       </w:r>
     </w:p>
     <w:p/>
@@ -1732,15 +1733,7 @@
         <w:spacing w:after="160" w:line="259" w:lineRule="auto"/>
       </w:pPr>
       <w:r>
-        <w:t xml:space="preserve">Beheren van persoonsrecords in een </w:t>
-      </w:r>
-      <w:proofErr w:type="spellStart"/>
-      <w:r>
-        <w:t>SQLite</w:t>
-      </w:r>
-      <w:proofErr w:type="spellEnd"/>
-      <w:r>
-        <w:t>-database.</w:t>
+        <w:t>Beheren van persoonsrecords in een SQLite-database.</w:t>
       </w:r>
     </w:p>
     <w:p>
@@ -1812,15 +1805,7 @@
         <w:ind w:left="360"/>
       </w:pPr>
       <w:r>
-        <w:t xml:space="preserve">De P1 Eindapplicatie biedt een intuïtieve interface voor het beheren van persoons- en hobbygegevens via een </w:t>
-      </w:r>
-      <w:proofErr w:type="spellStart"/>
-      <w:r>
-        <w:t>SQLite</w:t>
-      </w:r>
-      <w:proofErr w:type="spellEnd"/>
-      <w:r>
-        <w:t>-database. De kernfunctionaliteiten omvatten gegevensimport uit CSV-bestanden, het beheren van personen en hobby's, en het visualiseren van afstanden.</w:t>
+        <w:t>De P1 Eindapplicatie biedt een intuïtieve interface voor het beheren van persoons- en hobbygegevens via een SQLite-database. De kernfunctionaliteiten omvatten gegevensimport uit CSV-bestanden, het beheren van personen en hobby's, en het visualiseren van afstanden.</w:t>
       </w:r>
     </w:p>
     <w:p>
@@ -1932,13 +1917,8 @@
         <w:spacing w:after="160" w:line="259" w:lineRule="auto"/>
       </w:pPr>
       <w:r>
-        <w:t xml:space="preserve">De database wordt lokaal beheerd met </w:t>
-      </w:r>
-      <w:proofErr w:type="spellStart"/>
-      <w:r>
-        <w:t>SQLite</w:t>
-      </w:r>
-      <w:proofErr w:type="spellEnd"/>
+        <w:t>De database wordt lokaal beheerd met SQLite</w:t>
+      </w:r>
       <w:r>
         <w:t xml:space="preserve"> </w:t>
       </w:r>
@@ -1991,14 +1971,11 @@
     </w:p>
     <w:p>
       <w:r>
-        <w:rPr>
-          <w:noProof/>
-        </w:rPr>
         <w:drawing>
-          <wp:inline distT="0" distB="0" distL="0" distR="0" wp14:anchorId="7E4C331D" wp14:editId="78D0CC22">
-            <wp:extent cx="4229100" cy="2714625"/>
-            <wp:effectExtent l="0" t="0" r="0" b="9525"/>
-            <wp:docPr id="1042928842" name="Afbeelding 1" descr="Afbeelding met tekst, diagram, lijn, schermopname&#10;&#10;Door AI gegenereerde inhoud is mogelijk onjuist."/>
+          <wp:inline distT="0" distB="0" distL="0" distR="0" wp14:anchorId="2AA47419" wp14:editId="54DE5A2F">
+            <wp:extent cx="5457825" cy="3133725"/>
+            <wp:effectExtent l="0" t="0" r="9525" b="9525"/>
+            <wp:docPr id="1498280780" name="Afbeelding 1" descr="Afbeelding met tekst, diagram, schermopname, lijn&#10;&#10;Door AI gegenereerde inhoud is mogelijk onjuist."/>
             <wp:cNvGraphicFramePr>
               <a:graphicFrameLocks xmlns:a="http://schemas.openxmlformats.org/drawingml/2006/main" noChangeAspect="1"/>
             </wp:cNvGraphicFramePr>
@@ -2006,7 +1983,7 @@
               <a:graphicData uri="http://schemas.openxmlformats.org/drawingml/2006/picture">
                 <pic:pic xmlns:pic="http://schemas.openxmlformats.org/drawingml/2006/picture">
                   <pic:nvPicPr>
-                    <pic:cNvPr id="1042928842" name="Afbeelding 1" descr="Afbeelding met tekst, diagram, lijn, schermopname&#10;&#10;Door AI gegenereerde inhoud is mogelijk onjuist."/>
+                    <pic:cNvPr id="1498280780" name="Afbeelding 1" descr="Afbeelding met tekst, diagram, schermopname, lijn&#10;&#10;Door AI gegenereerde inhoud is mogelijk onjuist."/>
                     <pic:cNvPicPr/>
                   </pic:nvPicPr>
                   <pic:blipFill>
@@ -2018,7 +1995,7 @@
                   <pic:spPr>
                     <a:xfrm>
                       <a:off x="0" y="0"/>
-                      <a:ext cx="4229100" cy="2714625"/>
+                      <a:ext cx="5457825" cy="3133725"/>
                     </a:xfrm>
                     <a:prstGeom prst="rect">
                       <a:avLst/>
@@ -2040,7 +2017,10 @@
         <w:spacing w:after="160" w:line="259" w:lineRule="auto"/>
       </w:pPr>
       <w:r>
-        <w:t>UI Component: Behandelt gebruikersinput en toont feedback.</w:t>
+        <w:t>Klaskompas</w:t>
+      </w:r>
+      <w:r>
+        <w:t xml:space="preserve"> Component: Behandelt gebruikersinput en toont feedback.</w:t>
       </w:r>
     </w:p>
     <w:p>
@@ -2052,13 +2032,22 @@
         <w:spacing w:after="160" w:line="259" w:lineRule="auto"/>
       </w:pPr>
       <w:r>
-        <w:t xml:space="preserve">CSV Import </w:t>
+        <w:t>Person Management</w:t>
+      </w:r>
+      <w:r>
+        <w:t xml:space="preserve"> </w:t>
       </w:r>
       <w:r>
         <w:t>component</w:t>
       </w:r>
       <w:r>
-        <w:t>: Verwerkt CSV-bestanden en importeert gegevens.</w:t>
+        <w:t>: Verwerkt CSV-bestanden</w:t>
+      </w:r>
+      <w:r>
+        <w:t xml:space="preserve"> met personen en beheert die</w:t>
+      </w:r>
+      <w:r>
+        <w:t>.</w:t>
       </w:r>
     </w:p>
     <w:p>
@@ -2087,7 +2076,6 @@
         </w:numPr>
         <w:spacing w:after="160" w:line="259" w:lineRule="auto"/>
       </w:pPr>
-      <w:proofErr w:type="spellStart"/>
       <w:r>
         <w:t>Visuali</w:t>
       </w:r>
@@ -2095,11 +2083,7 @@
         <w:t>s</w:t>
       </w:r>
       <w:r>
-        <w:t>ation</w:t>
-      </w:r>
-      <w:proofErr w:type="spellEnd"/>
-      <w:r>
-        <w:t xml:space="preserve"> </w:t>
+        <w:t xml:space="preserve">ation </w:t>
       </w:r>
       <w:r>
         <w:t>component</w:t>
@@ -2151,7 +2135,10 @@
       </w:pPr>
       <w:bookmarkStart w:id="17" w:name="_Toc193119809"/>
       <w:r>
-        <w:t xml:space="preserve">User Interface </w:t>
+        <w:t>Klaskompas</w:t>
+      </w:r>
+      <w:r>
+        <w:t xml:space="preserve"> </w:t>
       </w:r>
       <w:r>
         <w:t>Component</w:t>
@@ -2166,15 +2153,48 @@
         </w:numPr>
         <w:spacing w:after="160" w:line="259" w:lineRule="auto"/>
       </w:pPr>
-      <w:proofErr w:type="spellStart"/>
       <w:r>
         <w:rPr>
           <w:b/>
           <w:bCs/>
         </w:rPr>
-        <w:t>main</w:t>
-      </w:r>
-      <w:proofErr w:type="spellEnd"/>
+        <w:t>main()</w:t>
+      </w:r>
+      <w:r>
+        <w:t>: Zorgt voor de hoofdgebruikersinterface, inclusief het menu en de aansturing van alle modules.</w:t>
+      </w:r>
+    </w:p>
+    <w:p>
+      <w:pPr>
+        <w:pStyle w:val="Kop2"/>
+      </w:pPr>
+      <w:bookmarkStart w:id="18" w:name="_Toc193119805"/>
+      <w:r>
+        <w:t>Person Management</w:t>
+      </w:r>
+      <w:r>
+        <w:t xml:space="preserve"> </w:t>
+      </w:r>
+      <w:r>
+        <w:t>Component</w:t>
+      </w:r>
+      <w:bookmarkEnd w:id="18"/>
+    </w:p>
+    <w:p>
+      <w:pPr>
+        <w:numPr>
+          <w:ilvl w:val="0"/>
+          <w:numId w:val="31"/>
+        </w:numPr>
+        <w:spacing w:after="160" w:line="259" w:lineRule="auto"/>
+      </w:pPr>
+      <w:r>
+        <w:rPr>
+          <w:b/>
+          <w:bCs/>
+        </w:rPr>
+        <w:t>import_persons_to_database</w:t>
+      </w:r>
       <w:r>
         <w:rPr>
           <w:b/>
@@ -2183,24 +2203,14 @@
         <w:t>()</w:t>
       </w:r>
       <w:r>
-        <w:t>: Zorgt voor de hoofdgebruikersinterface, inclusief het menu en de aansturing van alle modules.</w:t>
-      </w:r>
-    </w:p>
-    <w:p>
-      <w:pPr>
-        <w:pStyle w:val="Kop2"/>
-      </w:pPr>
-      <w:bookmarkStart w:id="18" w:name="_Toc193119805"/>
-      <w:r>
-        <w:t>CSV</w:t>
-      </w:r>
-      <w:r>
-        <w:t xml:space="preserve"> Import </w:t>
-      </w:r>
-      <w:r>
-        <w:t>Component</w:t>
-      </w:r>
-      <w:bookmarkEnd w:id="18"/>
+        <w:t xml:space="preserve">: Leest data uit </w:t>
+      </w:r>
+      <w:r>
+        <w:t xml:space="preserve">het </w:t>
+      </w:r>
+      <w:r>
+        <w:t>CSV-bestand en retourneert een lijst van rijen.</w:t>
+      </w:r>
     </w:p>
     <w:p>
       <w:pPr>
@@ -2210,40 +2220,40 @@
         </w:numPr>
         <w:spacing w:after="160" w:line="259" w:lineRule="auto"/>
       </w:pPr>
-      <w:proofErr w:type="spellStart"/>
       <w:r>
         <w:rPr>
           <w:b/>
           <w:bCs/>
         </w:rPr>
-        <w:t>read_data_from_csv</w:t>
-      </w:r>
-      <w:proofErr w:type="spellEnd"/>
+        <w:t>save_person_data_to_database(data)</w:t>
+      </w:r>
+      <w:r>
+        <w:t>: Slaat persoonsdata op in de database.</w:t>
+      </w:r>
+    </w:p>
+    <w:p>
+      <w:pPr>
+        <w:numPr>
+          <w:ilvl w:val="0"/>
+          <w:numId w:val="32"/>
+        </w:numPr>
+        <w:spacing w:after="160" w:line="259" w:lineRule="auto"/>
+      </w:pPr>
       <w:r>
         <w:rPr>
           <w:b/>
           <w:bCs/>
         </w:rPr>
-        <w:t>(</w:t>
-      </w:r>
-      <w:proofErr w:type="spellStart"/>
-      <w:r>
-        <w:rPr>
-          <w:b/>
-          <w:bCs/>
-        </w:rPr>
-        <w:t>file_path</w:t>
-      </w:r>
-      <w:proofErr w:type="spellEnd"/>
-      <w:r>
-        <w:rPr>
-          <w:b/>
-          <w:bCs/>
-        </w:rPr>
-        <w:t>)</w:t>
-      </w:r>
-      <w:r>
-        <w:t>: Leest data uit een CSV-bestand en retourneert een lijst van rijen.</w:t>
+        <w:t>update_distance_in_database(name, new_distance)</w:t>
+      </w:r>
+      <w:r>
+        <w:t>:</w:t>
+      </w:r>
+      <w:r>
+        <w:t xml:space="preserve"> </w:t>
+      </w:r>
+      <w:r>
+        <w:t>Werkt de afstand van een persoon bij.</w:t>
       </w:r>
     </w:p>
     <w:p>
@@ -2254,40 +2264,18 @@
         </w:numPr>
         <w:spacing w:after="160" w:line="259" w:lineRule="auto"/>
       </w:pPr>
-      <w:proofErr w:type="spellStart"/>
       <w:r>
         <w:rPr>
           <w:b/>
           <w:bCs/>
         </w:rPr>
-        <w:t>save_person_data_to_database</w:t>
-      </w:r>
-      <w:proofErr w:type="spellEnd"/>
-      <w:r>
-        <w:rPr>
-          <w:b/>
-          <w:bCs/>
-        </w:rPr>
-        <w:t>(</w:t>
-      </w:r>
-      <w:proofErr w:type="spellStart"/>
-      <w:r>
-        <w:rPr>
-          <w:b/>
-          <w:bCs/>
-        </w:rPr>
-        <w:t>db_name</w:t>
-      </w:r>
-      <w:proofErr w:type="spellEnd"/>
-      <w:r>
-        <w:rPr>
-          <w:b/>
-          <w:bCs/>
-        </w:rPr>
-        <w:t>, data)</w:t>
-      </w:r>
-      <w:r>
-        <w:t>: Slaat persoonsdata op in de database.</w:t>
+        <w:t>delete_persons_from_database()</w:t>
+      </w:r>
+      <w:r>
+        <w:t>:</w:t>
+      </w:r>
+      <w:r>
+        <w:t xml:space="preserve"> Verwijderd alle personen uit database.</w:t>
       </w:r>
     </w:p>
     <w:p>
@@ -2296,6 +2284,7 @@
       </w:pPr>
       <w:bookmarkStart w:id="19" w:name="_Toc193119807"/>
       <w:r>
+        <w:lastRenderedPageBreak/>
         <w:t xml:space="preserve">Hobby Management </w:t>
       </w:r>
       <w:r>
@@ -2311,37 +2300,12 @@
         </w:numPr>
         <w:spacing w:after="160" w:line="259" w:lineRule="auto"/>
       </w:pPr>
-      <w:proofErr w:type="spellStart"/>
       <w:r>
         <w:rPr>
           <w:b/>
           <w:bCs/>
         </w:rPr>
-        <w:t>add_hobby_to_database</w:t>
-      </w:r>
-      <w:proofErr w:type="spellEnd"/>
-      <w:r>
-        <w:rPr>
-          <w:b/>
-          <w:bCs/>
-        </w:rPr>
-        <w:t>(</w:t>
-      </w:r>
-      <w:proofErr w:type="spellStart"/>
-      <w:r>
-        <w:rPr>
-          <w:b/>
-          <w:bCs/>
-        </w:rPr>
-        <w:t>db_name</w:t>
-      </w:r>
-      <w:proofErr w:type="spellEnd"/>
-      <w:r>
-        <w:rPr>
-          <w:b/>
-          <w:bCs/>
-        </w:rPr>
-        <w:t>, name, hobby)</w:t>
+        <w:t>add_hobby_to_database(name, hobby)</w:t>
       </w:r>
       <w:r>
         <w:t>: Voegt een hobby toe voor een persoon.</w:t>
@@ -2355,37 +2319,12 @@
         </w:numPr>
         <w:spacing w:after="160" w:line="259" w:lineRule="auto"/>
       </w:pPr>
-      <w:proofErr w:type="spellStart"/>
       <w:r>
         <w:rPr>
           <w:b/>
           <w:bCs/>
         </w:rPr>
-        <w:t>delete_hobby_from_database</w:t>
-      </w:r>
-      <w:proofErr w:type="spellEnd"/>
-      <w:r>
-        <w:rPr>
-          <w:b/>
-          <w:bCs/>
-        </w:rPr>
-        <w:t>(</w:t>
-      </w:r>
-      <w:proofErr w:type="spellStart"/>
-      <w:r>
-        <w:rPr>
-          <w:b/>
-          <w:bCs/>
-        </w:rPr>
-        <w:t>db_name</w:t>
-      </w:r>
-      <w:proofErr w:type="spellEnd"/>
-      <w:r>
-        <w:rPr>
-          <w:b/>
-          <w:bCs/>
-        </w:rPr>
-        <w:t>, name, hobby)</w:t>
+        <w:t>delete_hobby_from_database(name, hobby)</w:t>
       </w:r>
       <w:r>
         <w:t>: Verwijdert een hobby van een persoon.</w:t>
@@ -2399,38 +2338,12 @@
         </w:numPr>
         <w:spacing w:after="160" w:line="259" w:lineRule="auto"/>
       </w:pPr>
-      <w:proofErr w:type="spellStart"/>
       <w:r>
         <w:rPr>
           <w:b/>
           <w:bCs/>
         </w:rPr>
-        <w:lastRenderedPageBreak/>
-        <w:t>print_hobbies_from_database</w:t>
-      </w:r>
-      <w:proofErr w:type="spellEnd"/>
-      <w:r>
-        <w:rPr>
-          <w:b/>
-          <w:bCs/>
-        </w:rPr>
-        <w:t>(</w:t>
-      </w:r>
-      <w:proofErr w:type="spellStart"/>
-      <w:r>
-        <w:rPr>
-          <w:b/>
-          <w:bCs/>
-        </w:rPr>
-        <w:t>db_name</w:t>
-      </w:r>
-      <w:proofErr w:type="spellEnd"/>
-      <w:r>
-        <w:rPr>
-          <w:b/>
-          <w:bCs/>
-        </w:rPr>
-        <w:t>)</w:t>
+        <w:t>print_hobbies_from_database()</w:t>
       </w:r>
       <w:r>
         <w:t>: Toont alle hobby's uit de database.</w:t>
@@ -2441,7 +2354,6 @@
         <w:pStyle w:val="Kop2"/>
       </w:pPr>
       <w:bookmarkStart w:id="20" w:name="_Toc193119808"/>
-      <w:proofErr w:type="spellStart"/>
       <w:r>
         <w:t>Visuali</w:t>
       </w:r>
@@ -2451,7 +2363,6 @@
       <w:r>
         <w:t>ation</w:t>
       </w:r>
-      <w:proofErr w:type="spellEnd"/>
       <w:r>
         <w:t xml:space="preserve"> </w:t>
       </w:r>
@@ -2468,37 +2379,12 @@
         </w:numPr>
         <w:spacing w:after="160" w:line="259" w:lineRule="auto"/>
       </w:pPr>
-      <w:proofErr w:type="spellStart"/>
       <w:r>
         <w:rPr>
           <w:b/>
           <w:bCs/>
         </w:rPr>
-        <w:t>create_distance_bar_chart</w:t>
-      </w:r>
-      <w:proofErr w:type="spellEnd"/>
-      <w:r>
-        <w:rPr>
-          <w:b/>
-          <w:bCs/>
-        </w:rPr>
-        <w:t>(</w:t>
-      </w:r>
-      <w:proofErr w:type="spellStart"/>
-      <w:r>
-        <w:rPr>
-          <w:b/>
-          <w:bCs/>
-        </w:rPr>
-        <w:t>db_name</w:t>
-      </w:r>
-      <w:proofErr w:type="spellEnd"/>
-      <w:r>
-        <w:rPr>
-          <w:b/>
-          <w:bCs/>
-        </w:rPr>
-        <w:t>)</w:t>
+        <w:t>create_distance_bar_chart()</w:t>
       </w:r>
       <w:r>
         <w:t>: Maakt een horizontale staafdiagram van afstanden.</w:t>
@@ -2512,69 +2398,12 @@
         </w:numPr>
         <w:spacing w:after="160" w:line="259" w:lineRule="auto"/>
       </w:pPr>
-      <w:proofErr w:type="spellStart"/>
       <w:r>
         <w:rPr>
           <w:b/>
           <w:bCs/>
         </w:rPr>
-        <w:t>create_vertical_distance_bar_chart</w:t>
-      </w:r>
-      <w:proofErr w:type="spellEnd"/>
-      <w:r>
-        <w:rPr>
-          <w:b/>
-          <w:bCs/>
-        </w:rPr>
-        <w:t>(</w:t>
-      </w:r>
-      <w:proofErr w:type="spellStart"/>
-      <w:r>
-        <w:rPr>
-          <w:b/>
-          <w:bCs/>
-        </w:rPr>
-        <w:t>db_name</w:t>
-      </w:r>
-      <w:proofErr w:type="spellEnd"/>
-      <w:r>
-        <w:rPr>
-          <w:b/>
-          <w:bCs/>
-        </w:rPr>
-        <w:t xml:space="preserve">, </w:t>
-      </w:r>
-      <w:proofErr w:type="spellStart"/>
-      <w:r>
-        <w:rPr>
-          <w:b/>
-          <w:bCs/>
-        </w:rPr>
-        <w:t>max_bar_width</w:t>
-      </w:r>
-      <w:proofErr w:type="spellEnd"/>
-      <w:r>
-        <w:rPr>
-          <w:b/>
-          <w:bCs/>
-        </w:rPr>
-        <w:t xml:space="preserve">, </w:t>
-      </w:r>
-      <w:proofErr w:type="spellStart"/>
-      <w:r>
-        <w:rPr>
-          <w:b/>
-          <w:bCs/>
-        </w:rPr>
-        <w:t>character</w:t>
-      </w:r>
-      <w:proofErr w:type="spellEnd"/>
-      <w:r>
-        <w:rPr>
-          <w:b/>
-          <w:bCs/>
-        </w:rPr>
-        <w:t>)</w:t>
+        <w:t>create_vertical_distance_bar_chart(max_bar_width, character)</w:t>
       </w:r>
       <w:r>
         <w:t>: Maakt een verticale ASCII-grafiek.</w:t>
@@ -2601,40 +2430,22 @@
         </w:numPr>
         <w:spacing w:after="160" w:line="259" w:lineRule="auto"/>
       </w:pPr>
-      <w:proofErr w:type="spellStart"/>
       <w:r>
         <w:rPr>
           <w:b/>
           <w:bCs/>
         </w:rPr>
-        <w:t>person_exists_in_database</w:t>
-      </w:r>
-      <w:proofErr w:type="spellEnd"/>
+        <w:t>c</w:t>
+      </w:r>
       <w:r>
         <w:rPr>
           <w:b/>
           <w:bCs/>
         </w:rPr>
-        <w:t>(</w:t>
-      </w:r>
-      <w:proofErr w:type="spellStart"/>
-      <w:r>
-        <w:rPr>
-          <w:b/>
-          <w:bCs/>
-        </w:rPr>
-        <w:t>db_name</w:t>
-      </w:r>
-      <w:proofErr w:type="spellEnd"/>
-      <w:r>
-        <w:rPr>
-          <w:b/>
-          <w:bCs/>
-        </w:rPr>
-        <w:t>, name)</w:t>
-      </w:r>
-      <w:r>
-        <w:t>: Controleert of een persoon al in de database bestaat.</w:t>
+        <w:t>onnect_to_database</w:t>
+      </w:r>
+      <w:r>
+        <w:t>: Maakt connectie met database en geeft die terug. Indien nodig wordt de database aangemaakt.</w:t>
       </w:r>
     </w:p>
     <w:p>
@@ -2645,7 +2456,47 @@
         </w:numPr>
         <w:spacing w:after="160" w:line="259" w:lineRule="auto"/>
       </w:pPr>
-      <w:proofErr w:type="spellStart"/>
+      <w:r>
+        <w:rPr>
+          <w:b/>
+          <w:bCs/>
+        </w:rPr>
+        <w:t>disconnect_from_database(db)</w:t>
+      </w:r>
+      <w:r>
+        <w:t>:</w:t>
+      </w:r>
+      <w:r>
+        <w:t xml:space="preserve"> Slaat wijzigingen op en sluit de database.</w:t>
+      </w:r>
+    </w:p>
+    <w:p>
+      <w:pPr>
+        <w:numPr>
+          <w:ilvl w:val="0"/>
+          <w:numId w:val="32"/>
+        </w:numPr>
+        <w:spacing w:after="160" w:line="259" w:lineRule="auto"/>
+      </w:pPr>
+      <w:r>
+        <w:rPr>
+          <w:b/>
+          <w:bCs/>
+        </w:rPr>
+        <w:t>person_exists_in_database(db_name, name)</w:t>
+      </w:r>
+      <w:r>
+        <w:t>: Controleert of een persoon al in de database bestaat.</w:t>
+      </w:r>
+    </w:p>
+    <w:p>
+      <w:pPr>
+        <w:numPr>
+          <w:ilvl w:val="0"/>
+          <w:numId w:val="32"/>
+        </w:numPr>
+        <w:spacing w:after="160" w:line="259" w:lineRule="auto"/>
+      </w:pPr>
       <w:r>
         <w:rPr>
           <w:b/>
@@ -2665,144 +2516,11 @@
           <w:b/>
           <w:bCs/>
         </w:rPr>
-        <w:t>exists_in_database</w:t>
-      </w:r>
-      <w:proofErr w:type="spellEnd"/>
-      <w:r>
-        <w:rPr>
-          <w:b/>
-          <w:bCs/>
-        </w:rPr>
-        <w:t>(</w:t>
-      </w:r>
-      <w:proofErr w:type="spellStart"/>
-      <w:r>
-        <w:rPr>
-          <w:b/>
-          <w:bCs/>
-        </w:rPr>
-        <w:t>db_name</w:t>
-      </w:r>
-      <w:proofErr w:type="spellEnd"/>
-      <w:r>
-        <w:rPr>
-          <w:b/>
-          <w:bCs/>
-        </w:rPr>
-        <w:t>, name)</w:t>
+        <w:t>exists_in_database(db_name, name)</w:t>
       </w:r>
       <w:r>
         <w:t>: Controleert of een persoon al in de database bestaat.</w:t>
       </w:r>
-    </w:p>
-    <w:p>
-      <w:pPr>
-        <w:numPr>
-          <w:ilvl w:val="0"/>
-          <w:numId w:val="32"/>
-        </w:numPr>
-        <w:spacing w:after="160" w:line="259" w:lineRule="auto"/>
-      </w:pPr>
-      <w:proofErr w:type="spellStart"/>
-      <w:r>
-        <w:rPr>
-          <w:b/>
-          <w:bCs/>
-        </w:rPr>
-        <w:t>update_distance_in_database</w:t>
-      </w:r>
-      <w:proofErr w:type="spellEnd"/>
-      <w:r>
-        <w:rPr>
-          <w:b/>
-          <w:bCs/>
-        </w:rPr>
-        <w:t>(</w:t>
-      </w:r>
-      <w:proofErr w:type="spellStart"/>
-      <w:r>
-        <w:rPr>
-          <w:b/>
-          <w:bCs/>
-        </w:rPr>
-        <w:t>db_name</w:t>
-      </w:r>
-      <w:proofErr w:type="spellEnd"/>
-      <w:r>
-        <w:rPr>
-          <w:b/>
-          <w:bCs/>
-        </w:rPr>
-        <w:t xml:space="preserve">, name, </w:t>
-      </w:r>
-      <w:proofErr w:type="spellStart"/>
-      <w:r>
-        <w:rPr>
-          <w:b/>
-          <w:bCs/>
-        </w:rPr>
-        <w:t>new_distance</w:t>
-      </w:r>
-      <w:proofErr w:type="spellEnd"/>
-      <w:r>
-        <w:rPr>
-          <w:b/>
-          <w:bCs/>
-        </w:rPr>
-        <w:t>)</w:t>
-      </w:r>
-      <w:r>
-        <w:t>: Werkt de afstand van een persoon bij.</w:t>
-      </w:r>
-    </w:p>
-    <w:p>
-      <w:pPr>
-        <w:numPr>
-          <w:ilvl w:val="0"/>
-          <w:numId w:val="32"/>
-        </w:numPr>
-        <w:spacing w:after="160" w:line="259" w:lineRule="auto"/>
-      </w:pPr>
-      <w:proofErr w:type="spellStart"/>
-      <w:r>
-        <w:rPr>
-          <w:b/>
-          <w:bCs/>
-        </w:rPr>
-        <w:t>empty_database</w:t>
-      </w:r>
-      <w:proofErr w:type="spellEnd"/>
-      <w:r>
-        <w:rPr>
-          <w:b/>
-          <w:bCs/>
-        </w:rPr>
-        <w:t>(</w:t>
-      </w:r>
-      <w:proofErr w:type="spellStart"/>
-      <w:r>
-        <w:rPr>
-          <w:b/>
-          <w:bCs/>
-        </w:rPr>
-        <w:t>db_name</w:t>
-      </w:r>
-      <w:proofErr w:type="spellEnd"/>
-      <w:r>
-        <w:rPr>
-          <w:b/>
-          <w:bCs/>
-        </w:rPr>
-        <w:t>)</w:t>
-      </w:r>
-      <w:r>
-        <w:t>: Leegt de volledige database.</w:t>
-      </w:r>
-    </w:p>
-    <w:p>
-      <w:pPr>
-        <w:spacing w:after="160" w:line="259" w:lineRule="auto"/>
-      </w:pPr>
     </w:p>
     <w:p>
       <w:pPr>
@@ -2924,15 +2642,9 @@
       </w:pPr>
       <w:bookmarkStart w:id="25" w:name="_Toc193119813"/>
       <w:r>
-        <w:lastRenderedPageBreak/>
-        <w:t xml:space="preserve">Interactie en </w:t>
-      </w:r>
-      <w:proofErr w:type="spellStart"/>
-      <w:r>
-        <w:t>Gebruiksflows</w:t>
+        <w:t>Interactie en Gebruiksflows</w:t>
       </w:r>
       <w:bookmarkEnd w:id="25"/>
-      <w:proofErr w:type="spellEnd"/>
     </w:p>
     <w:p>
       <w:pPr>
@@ -3036,13 +2748,8 @@
         </w:numPr>
         <w:spacing w:after="160" w:line="259" w:lineRule="auto"/>
       </w:pPr>
-      <w:proofErr w:type="spellStart"/>
-      <w:r>
-        <w:t>PlantUML</w:t>
-      </w:r>
-      <w:proofErr w:type="spellEnd"/>
-      <w:r>
-        <w:t>-diagrammen voor componenten en databaseontwerp.</w:t>
+      <w:r>
+        <w:t>PlantUML-diagrammen voor componenten en databaseontwerp.</w:t>
       </w:r>
     </w:p>
     <w:p>
@@ -3088,47 +2795,7 @@
         <w:t>2022</w:t>
       </w:r>
       <w:r>
-        <w:t xml:space="preserve"> - Systems </w:t>
-      </w:r>
-      <w:proofErr w:type="spellStart"/>
-      <w:r>
-        <w:t>and</w:t>
-      </w:r>
-      <w:proofErr w:type="spellEnd"/>
-      <w:r>
-        <w:t xml:space="preserve"> software engineering — Requirements </w:t>
-      </w:r>
-      <w:proofErr w:type="spellStart"/>
-      <w:r>
-        <w:t>for</w:t>
-      </w:r>
-      <w:proofErr w:type="spellEnd"/>
-      <w:r>
-        <w:t xml:space="preserve"> designers </w:t>
-      </w:r>
-      <w:proofErr w:type="spellStart"/>
-      <w:r>
-        <w:t>and</w:t>
-      </w:r>
-      <w:proofErr w:type="spellEnd"/>
-      <w:r>
-        <w:t xml:space="preserve"> </w:t>
-      </w:r>
-      <w:proofErr w:type="spellStart"/>
-      <w:r>
-        <w:t>developers</w:t>
-      </w:r>
-      <w:proofErr w:type="spellEnd"/>
-      <w:r>
-        <w:t xml:space="preserve"> of user </w:t>
-      </w:r>
-      <w:proofErr w:type="spellStart"/>
-      <w:r>
-        <w:t>documentation</w:t>
-      </w:r>
-      <w:proofErr w:type="spellEnd"/>
-      <w:r>
-        <w:t>.</w:t>
+        <w:t xml:space="preserve"> - Systems and software engineering — Requirements for designers and developers of user documentation.</w:t>
       </w:r>
     </w:p>
     <w:p>
@@ -3140,15 +2807,7 @@
         <w:spacing w:after="160" w:line="259" w:lineRule="auto"/>
       </w:pPr>
       <w:r>
-        <w:t xml:space="preserve">Software Requirements </w:t>
-      </w:r>
-      <w:proofErr w:type="spellStart"/>
-      <w:r>
-        <w:t>Specification</w:t>
-      </w:r>
-      <w:proofErr w:type="spellEnd"/>
-      <w:r>
-        <w:t xml:space="preserve"> (SRS) P1 Eindapplicatie.</w:t>
+        <w:t>Software Requirements Specification (SRS) P1 Eindapplicatie.</w:t>
       </w:r>
     </w:p>
     <w:p>
@@ -3159,13 +2818,8 @@
         </w:numPr>
         <w:spacing w:after="160" w:line="259" w:lineRule="auto"/>
       </w:pPr>
-      <w:proofErr w:type="spellStart"/>
-      <w:r>
-        <w:t>SQLite</w:t>
-      </w:r>
-      <w:proofErr w:type="spellEnd"/>
-      <w:r>
-        <w:t xml:space="preserve"> documentatie.</w:t>
+      <w:r>
+        <w:t>SQLite documentatie.</w:t>
       </w:r>
     </w:p>
     <w:p>
@@ -3177,15 +2831,7 @@
         <w:spacing w:after="160" w:line="259" w:lineRule="auto"/>
       </w:pPr>
       <w:r>
-        <w:t xml:space="preserve">Python </w:t>
-      </w:r>
-      <w:proofErr w:type="spellStart"/>
-      <w:r>
-        <w:t>csv</w:t>
-      </w:r>
-      <w:proofErr w:type="spellEnd"/>
-      <w:r>
-        <w:t xml:space="preserve"> en sqlite3 modules documentatie.</w:t>
+        <w:t>Python csv en sqlite3 modules documentatie.</w:t>
       </w:r>
     </w:p>
     <w:p/>
@@ -9394,6 +9040,8 @@
   <w:rsids>
     <w:rsidRoot w:val="00881269"/>
     <w:rsid w:val="003929AB"/>
+    <w:rsid w:val="0058428B"/>
+    <w:rsid w:val="00607A9D"/>
     <w:rsid w:val="00881269"/>
     <w:rsid w:val="00890F8A"/>
     <w:rsid w:val="00BA26D1"/>
@@ -10078,12 +9726,6 @@
 </file>
 
 <file path=customXml/item1.xml><?xml version="1.0" encoding="utf-8"?>
-<p:properties xmlns:p="http://schemas.microsoft.com/office/2006/metadata/properties" xmlns:xsi="http://www.w3.org/2001/XMLSchema-instance" xmlns:pc="http://schemas.microsoft.com/office/infopath/2007/PartnerControls">
-  <documentManagement/>
-</p:properties>
-</file>
-
-<file path=customXml/item2.xml><?xml version="1.0" encoding="utf-8"?>
 <b:Sources xmlns:b="http://schemas.openxmlformats.org/officeDocument/2006/bibliography" xmlns="http://schemas.openxmlformats.org/officeDocument/2006/bibliography" SelectedStyle="\APASixthEditionOfficeOnline.xsl" StyleName="APA" Version="6">
   <b:Source>
     <b:Tag>HPi10</b:Tag>
@@ -10108,16 +9750,13 @@
 </b:Sources>
 </file>
 
-<file path=customXml/item3.xml><?xml version="1.0" encoding="utf-8"?>
-<?mso-contentType ?>
-<FormTemplates xmlns="http://schemas.microsoft.com/sharepoint/v3/contenttype/forms">
-  <Display>DocumentLibraryForm</Display>
-  <Edit>DocumentLibraryForm</Edit>
-  <New>DocumentLibraryForm</New>
-</FormTemplates>
+<file path=customXml/item2.xml><?xml version="1.0" encoding="utf-8"?>
+<p:properties xmlns:p="http://schemas.microsoft.com/office/2006/metadata/properties" xmlns:xsi="http://www.w3.org/2001/XMLSchema-instance" xmlns:pc="http://schemas.microsoft.com/office/infopath/2007/PartnerControls">
+  <documentManagement/>
+</p:properties>
 </file>
 
-<file path=customXml/item4.xml><?xml version="1.0" encoding="utf-8"?>
+<file path=customXml/item3.xml><?xml version="1.0" encoding="utf-8"?>
 <ct:contentTypeSchema xmlns:ct="http://schemas.microsoft.com/office/2006/metadata/contentType" xmlns:ma="http://schemas.microsoft.com/office/2006/metadata/properties/metaAttributes" ct:_="" ma:_="" ma:contentTypeName="Document" ma:contentTypeID="0x0101008A868C2E932F414A934A76067819BD89" ma:contentTypeVersion="4" ma:contentTypeDescription="Create a new document." ma:contentTypeScope="" ma:versionID="833fe9b0b6d3efa255ddbe8a2ba77c27">
   <xsd:schema xmlns:xsd="http://www.w3.org/2001/XMLSchema" xmlns:xs="http://www.w3.org/2001/XMLSchema" xmlns:p="http://schemas.microsoft.com/office/2006/metadata/properties" xmlns:ns2="75b3a9bf-82cf-43c7-bab0-33da9aea7b98" targetNamespace="http://schemas.microsoft.com/office/2006/metadata/properties" ma:root="true" ma:fieldsID="d926e3fd0ea6b889287065f858cefb77" ns2:_="">
     <xsd:import namespace="75b3a9bf-82cf-43c7-bab0-33da9aea7b98"/>
@@ -10261,7 +9900,24 @@
 </ct:contentTypeSchema>
 </file>
 
+<file path=customXml/item4.xml><?xml version="1.0" encoding="utf-8"?>
+<?mso-contentType ?>
+<FormTemplates xmlns="http://schemas.microsoft.com/sharepoint/v3/contenttype/forms">
+  <Display>DocumentLibraryForm</Display>
+  <Edit>DocumentLibraryForm</Edit>
+  <New>DocumentLibraryForm</New>
+</FormTemplates>
+</file>
+
 <file path=customXml/itemProps1.xml><?xml version="1.0" encoding="utf-8"?>
+<ds:datastoreItem xmlns:ds="http://schemas.openxmlformats.org/officeDocument/2006/customXml" ds:itemID="{FC5467D7-69FE-4180-BE19-1D4073F22D60}">
+  <ds:schemaRefs>
+    <ds:schemaRef ds:uri="http://schemas.openxmlformats.org/officeDocument/2006/bibliography"/>
+  </ds:schemaRefs>
+</ds:datastoreItem>
+</file>
+
+<file path=customXml/itemProps2.xml><?xml version="1.0" encoding="utf-8"?>
 <ds:datastoreItem xmlns:ds="http://schemas.openxmlformats.org/officeDocument/2006/customXml" ds:itemID="{A96086A9-C93B-4195-9942-41863CCC68C6}">
   <ds:schemaRefs>
     <ds:schemaRef ds:uri="http://schemas.microsoft.com/office/2006/metadata/properties"/>
@@ -10270,23 +9926,7 @@
 </ds:datastoreItem>
 </file>
 
-<file path=customXml/itemProps2.xml><?xml version="1.0" encoding="utf-8"?>
-<ds:datastoreItem xmlns:ds="http://schemas.openxmlformats.org/officeDocument/2006/customXml" ds:itemID="{FC5467D7-69FE-4180-BE19-1D4073F22D60}">
-  <ds:schemaRefs>
-    <ds:schemaRef ds:uri="http://schemas.openxmlformats.org/officeDocument/2006/bibliography"/>
-  </ds:schemaRefs>
-</ds:datastoreItem>
-</file>
-
 <file path=customXml/itemProps3.xml><?xml version="1.0" encoding="utf-8"?>
-<ds:datastoreItem xmlns:ds="http://schemas.openxmlformats.org/officeDocument/2006/customXml" ds:itemID="{A05A2F34-0CE7-4D6F-9850-E83E48AF91B1}">
-  <ds:schemaRefs>
-    <ds:schemaRef ds:uri="http://schemas.microsoft.com/sharepoint/v3/contenttype/forms"/>
-  </ds:schemaRefs>
-</ds:datastoreItem>
-</file>
-
-<file path=customXml/itemProps4.xml><?xml version="1.0" encoding="utf-8"?>
 <ds:datastoreItem xmlns:ds="http://schemas.openxmlformats.org/officeDocument/2006/customXml" ds:itemID="{12724059-A472-44A0-B3F2-79124283A196}">
   <ds:schemaRefs>
     <ds:schemaRef ds:uri="http://schemas.microsoft.com/office/2006/metadata/contentType"/>
@@ -10302,4 +9942,12 @@
     <ds:schemaRef ds:uri="http://schemas.microsoft.com/internal/obd"/>
   </ds:schemaRefs>
 </ds:datastoreItem>
+</file>
+
+<file path=customXml/itemProps4.xml><?xml version="1.0" encoding="utf-8"?>
+<ds:datastoreItem xmlns:ds="http://schemas.openxmlformats.org/officeDocument/2006/customXml" ds:itemID="{A05A2F34-0CE7-4D6F-9850-E83E48AF91B1}">
+  <ds:schemaRefs>
+    <ds:schemaRef ds:uri="http://schemas.microsoft.com/sharepoint/v3/contenttype/forms"/>
+  </ds:schemaRefs>
+</ds:datastoreItem>
 </file>
</xml_diff>